<commit_message>
fargade saker i l2
</commit_message>
<xml_diff>
--- a/Reports/L2/L2.docx
+++ b/Reports/L2/L2.docx
@@ -200,15 +200,7 @@
         <w:pStyle w:val="Footer"/>
       </w:pPr>
       <w:r>
-        <w:t xml:space="preserve">Rasmus </w:t>
-      </w:r>
-      <w:proofErr w:type="spellStart"/>
-      <w:r>
-        <w:t>Tilljander</w:t>
-      </w:r>
-      <w:proofErr w:type="spellEnd"/>
-      <w:r>
-        <w:t xml:space="preserve"> - rati10@student.bth.se</w:t>
+        <w:t>Rasmus Tilljander - rati10@student.bth.se</w:t>
       </w:r>
     </w:p>
     <w:p>
@@ -618,7 +610,14 @@
         <w:rPr>
           <w:lang w:val="en-GB"/>
         </w:rPr>
-        <w:t xml:space="preserve"> himself. This will be a Singleton class to be shared over all screens</w:t>
+        <w:t xml:space="preserve"> himself</w:t>
+      </w:r>
+      <w:r>
+        <w:rPr>
+          <w:highlight w:val="yellow"/>
+          <w:lang w:val="en-GB"/>
+        </w:rPr>
+        <w:t>. This will be a Singleton class to be shared over all screens</w:t>
       </w:r>
     </w:p>
     <w:p>
@@ -1687,7 +1686,20 @@
         <w:rPr>
           <w:lang w:val="en-GB"/>
         </w:rPr>
-        <w:t>Object for handling the enemy AI. Moves using a grid structure with nodes.</w:t>
+        <w:t xml:space="preserve">Object for handling the enemy AI. Moves using a grid structure with </w:t>
+      </w:r>
+      <w:r>
+        <w:rPr>
+          <w:highlight w:val="yellow"/>
+          <w:lang w:val="en-GB"/>
+        </w:rPr>
+        <w:t>nodes</w:t>
+      </w:r>
+      <w:r>
+        <w:rPr>
+          <w:lang w:val="en-GB"/>
+        </w:rPr>
+        <w:t>.</w:t>
       </w:r>
     </w:p>
     <w:p>

</xml_diff>

<commit_message>
Updated Time Chart again
</commit_message>
<xml_diff>
--- a/Reports/L2/L2.docx
+++ b/Reports/L2/L2.docx
@@ -2132,6 +2132,7 @@
       <w:r>
         <w:rPr>
           <w:noProof/>
+          <w:lang w:val="en-US"/>
         </w:rPr>
         <w:t>Class Diagram</w:t>
       </w:r>
@@ -2352,8 +2353,8 @@
         </w:rPr>
         <w:drawing>
           <wp:inline distT="0" distB="0" distL="0" distR="0">
-            <wp:extent cx="5324475" cy="3042557"/>
-            <wp:effectExtent l="19050" t="0" r="9525" b="0"/>
+            <wp:extent cx="6500812" cy="3714750"/>
+            <wp:effectExtent l="19050" t="0" r="0" b="0"/>
             <wp:docPr id="7" name="Picture 7" descr="J:\FOOT_Pacman\Reports\L2\BilderUML\PacmanSMD.png"/>
             <wp:cNvGraphicFramePr>
               <a:graphicFrameLocks xmlns:a="http://schemas.openxmlformats.org/drawingml/2006/main" noChangeAspect="1"/>
@@ -2377,7 +2378,7 @@
                   <pic:spPr bwMode="auto">
                     <a:xfrm>
                       <a:off x="0" y="0"/>
-                      <a:ext cx="5324475" cy="3042557"/>
+                      <a:ext cx="6509545" cy="3719741"/>
                     </a:xfrm>
                     <a:prstGeom prst="rect">
                       <a:avLst/>

</xml_diff>

<commit_message>
finished R5 and updated the time chart
</commit_message>
<xml_diff>
--- a/Reports/L2/L2.docx
+++ b/Reports/L2/L2.docx
@@ -236,22 +236,9 @@
       <w:pPr>
         <w:pStyle w:val="Heading1"/>
       </w:pPr>
-      <w:proofErr w:type="spellStart"/>
       <w:r>
         <w:lastRenderedPageBreak/>
-        <w:t>Updated</w:t>
-      </w:r>
-      <w:proofErr w:type="spellEnd"/>
-      <w:r>
-        <w:t xml:space="preserve"> </w:t>
-      </w:r>
-      <w:proofErr w:type="spellStart"/>
-      <w:r>
-        <w:t>Architecture</w:t>
-      </w:r>
-      <w:proofErr w:type="spellEnd"/>
-      <w:r>
-        <w:t xml:space="preserve"> from L1</w:t>
+        <w:t>Updated Architecture from L1</w:t>
       </w:r>
     </w:p>
     <w:p>
@@ -566,134 +553,148 @@
         <w:rPr>
           <w:lang w:val="en-GB"/>
         </w:rPr>
-        <w:t xml:space="preserve">The rendering component for the game. Will handle the creating of the d3dDevice as well as other DirectX components. It then renders and updates the </w:t>
-      </w:r>
-      <w:proofErr w:type="spellStart"/>
+        <w:t>The rendering component for the game. Will handle the creating of the d3dDevice as well as other DirectX components. It then renders and updates the ScreenHandler. This part will be reused from an older project.</w:t>
+      </w:r>
+    </w:p>
+    <w:p>
+      <w:pPr>
+        <w:pStyle w:val="Heading2"/>
+        <w:rPr>
+          <w:lang w:val="en-GB"/>
+        </w:rPr>
+      </w:pPr>
+      <w:r>
+        <w:rPr>
+          <w:lang w:val="en-GB"/>
+        </w:rPr>
+        <w:t>AudioHandler</w:t>
+      </w:r>
+    </w:p>
+    <w:p>
+      <w:pPr>
+        <w:rPr>
+          <w:lang w:val="en-GB"/>
+        </w:rPr>
+      </w:pPr>
+      <w:r>
+        <w:rPr>
+          <w:lang w:val="en-GB"/>
+        </w:rPr>
+        <w:t>Class for handling Fmod to play different sounds and music-loops. This will be a Singleton class to be shared over all screens. This is a third-party component.</w:t>
+      </w:r>
+    </w:p>
+    <w:p>
+      <w:pPr>
+        <w:pStyle w:val="Heading2"/>
+        <w:rPr>
+          <w:lang w:val="en-GB"/>
+        </w:rPr>
+      </w:pPr>
+      <w:r>
+        <w:rPr>
+          <w:lang w:val="en-GB"/>
+        </w:rPr>
+        <w:t>Camera</w:t>
+      </w:r>
+    </w:p>
+    <w:p>
+      <w:pPr>
+        <w:rPr>
+          <w:lang w:val="en-GB"/>
+        </w:rPr>
+      </w:pPr>
+      <w:r>
+        <w:rPr>
+          <w:lang w:val="en-GB"/>
+        </w:rPr>
+        <w:t>Represents the view of the player. It will be a first person camera so that the player can feel as if he is Pacman himself.</w:t>
+      </w:r>
+      <w:r>
+        <w:rPr>
+          <w:lang w:val="en-GB"/>
+        </w:rPr>
+        <w:t xml:space="preserve"> This part will be reused from a older project.</w:t>
+      </w:r>
+    </w:p>
+    <w:p>
+      <w:pPr>
+        <w:pStyle w:val="Heading2"/>
+        <w:rPr>
+          <w:lang w:val="en-GB"/>
+        </w:rPr>
+      </w:pPr>
+      <w:r>
+        <w:rPr>
+          <w:lang w:val="en-GB"/>
+        </w:rPr>
+        <w:t>KeyboardInputHandler</w:t>
+      </w:r>
+    </w:p>
+    <w:p>
+      <w:pPr>
+        <w:rPr>
+          <w:lang w:val="en-GB"/>
+        </w:rPr>
+      </w:pPr>
+      <w:r>
+        <w:rPr>
+          <w:lang w:val="en-GB"/>
+        </w:rPr>
+        <w:t>Will handle the key input from the keyboard so that the different screens can do checks for whether a key has been pressed or not.</w:t>
+      </w:r>
+    </w:p>
+    <w:p>
+      <w:pPr>
+        <w:pStyle w:val="Heading3"/>
+        <w:rPr>
+          <w:lang w:val="en-GB"/>
+        </w:rPr>
+      </w:pPr>
+      <w:r>
+        <w:rPr>
+          <w:lang w:val="en-GB"/>
+        </w:rPr>
+        <w:t>Key(Part of KeyboardInputHandler)</w:t>
+      </w:r>
+    </w:p>
+    <w:p>
+      <w:pPr>
+        <w:rPr>
+          <w:lang w:val="en-GB"/>
+        </w:rPr>
+      </w:pPr>
+      <w:r>
+        <w:rPr>
+          <w:lang w:val="en-GB"/>
+        </w:rPr>
+        <w:t>An enumerator used to represent different keys that are used by the game.</w:t>
+      </w:r>
+    </w:p>
+    <w:p>
+      <w:pPr>
+        <w:pStyle w:val="Heading2"/>
+        <w:rPr>
+          <w:lang w:val="en-GB"/>
+        </w:rPr>
+      </w:pPr>
       <w:r>
         <w:rPr>
           <w:lang w:val="en-GB"/>
         </w:rPr>
         <w:t>ScreenHandler</w:t>
       </w:r>
-      <w:proofErr w:type="spellEnd"/>
-      <w:r>
-        <w:rPr>
-          <w:lang w:val="en-GB"/>
-        </w:rPr>
-        <w:t>. This part will be reused from an older project.</w:t>
-      </w:r>
-    </w:p>
-    <w:p>
-      <w:pPr>
-        <w:pStyle w:val="Heading2"/>
-        <w:rPr>
-          <w:lang w:val="en-GB"/>
-        </w:rPr>
-      </w:pPr>
-      <w:proofErr w:type="spellStart"/>
-      <w:r>
-        <w:rPr>
-          <w:lang w:val="en-GB"/>
-        </w:rPr>
-        <w:t>AudioHandler</w:t>
-      </w:r>
-      <w:proofErr w:type="spellEnd"/>
-    </w:p>
-    <w:p>
-      <w:pPr>
-        <w:rPr>
-          <w:lang w:val="en-GB"/>
-        </w:rPr>
-      </w:pPr>
-      <w:r>
-        <w:rPr>
-          <w:lang w:val="en-GB"/>
-        </w:rPr>
-        <w:t xml:space="preserve">Class for handling </w:t>
-      </w:r>
-      <w:proofErr w:type="spellStart"/>
-      <w:r>
-        <w:rPr>
-          <w:lang w:val="en-GB"/>
-        </w:rPr>
-        <w:t>Fmod</w:t>
-      </w:r>
-      <w:proofErr w:type="spellEnd"/>
-      <w:r>
-        <w:rPr>
-          <w:lang w:val="en-GB"/>
-        </w:rPr>
-        <w:t xml:space="preserve"> to play different sounds and music-loops. This will be a Singleton class to be shared over all screens. This is a third-party component.</w:t>
-      </w:r>
-    </w:p>
-    <w:p>
-      <w:pPr>
-        <w:pStyle w:val="Heading2"/>
-        <w:rPr>
-          <w:lang w:val="en-GB"/>
-        </w:rPr>
-      </w:pPr>
-      <w:r>
-        <w:rPr>
-          <w:lang w:val="en-GB"/>
-        </w:rPr>
-        <w:t>Camera</w:t>
-      </w:r>
-    </w:p>
-    <w:p>
-      <w:pPr>
-        <w:rPr>
-          <w:lang w:val="en-GB"/>
-        </w:rPr>
-      </w:pPr>
-      <w:r>
-        <w:rPr>
-          <w:lang w:val="en-GB"/>
-        </w:rPr>
-        <w:t xml:space="preserve">Represents the view of the player. It will be a first person camera so that the player can feel as if he is </w:t>
-      </w:r>
-      <w:proofErr w:type="spellStart"/>
-      <w:r>
-        <w:rPr>
-          <w:lang w:val="en-GB"/>
-        </w:rPr>
-        <w:t>Pacman</w:t>
-      </w:r>
-      <w:proofErr w:type="spellEnd"/>
-      <w:r>
-        <w:rPr>
-          <w:lang w:val="en-GB"/>
-        </w:rPr>
-        <w:t xml:space="preserve"> himself.</w:t>
-      </w:r>
-    </w:p>
-    <w:p>
-      <w:pPr>
-        <w:pStyle w:val="Heading2"/>
-        <w:rPr>
-          <w:lang w:val="en-GB"/>
-        </w:rPr>
-      </w:pPr>
-      <w:proofErr w:type="spellStart"/>
-      <w:r>
-        <w:rPr>
-          <w:lang w:val="en-GB"/>
-        </w:rPr>
-        <w:t>KeyboardInputHandler</w:t>
-      </w:r>
-      <w:proofErr w:type="spellEnd"/>
-    </w:p>
-    <w:p>
-      <w:pPr>
-        <w:rPr>
-          <w:lang w:val="en-GB"/>
-        </w:rPr>
-      </w:pPr>
-      <w:r>
-        <w:rPr>
-          <w:lang w:val="en-GB"/>
-        </w:rPr>
-        <w:t>Will handle the key input from the keyboard so that the different screens can do checks for whether a key has been pressed or not.</w:t>
+    </w:p>
+    <w:p>
+      <w:pPr>
+        <w:rPr>
+          <w:lang w:val="en-GB"/>
+        </w:rPr>
+      </w:pPr>
+      <w:r>
+        <w:rPr>
+          <w:lang w:val="en-GB"/>
+        </w:rPr>
+        <w:t>Draws the current screen to be viewed by the player. Holds the main part of the update loop which is called from the message loop. It checks continually to see if the current screen needs to be swapped for another one. The whole screen system will be built using previous knowledge and experience of a similar system but no code will be reused. The ScreenHandler will implement an observer pattern.</w:t>
       </w:r>
     </w:p>
     <w:p>
@@ -707,320 +708,83 @@
         <w:rPr>
           <w:lang w:val="en-GB"/>
         </w:rPr>
-        <w:t xml:space="preserve">Key(Part of </w:t>
-      </w:r>
-      <w:proofErr w:type="spellStart"/>
-      <w:r>
-        <w:rPr>
-          <w:lang w:val="en-GB"/>
-        </w:rPr>
-        <w:t>KeyboardInputHandler</w:t>
-      </w:r>
-      <w:proofErr w:type="spellEnd"/>
-      <w:r>
-        <w:rPr>
-          <w:lang w:val="en-GB"/>
-        </w:rPr>
-        <w:t>)</w:t>
-      </w:r>
-    </w:p>
-    <w:p>
-      <w:pPr>
-        <w:rPr>
-          <w:lang w:val="en-GB"/>
-        </w:rPr>
-      </w:pPr>
-      <w:r>
-        <w:rPr>
-          <w:lang w:val="en-GB"/>
-        </w:rPr>
-        <w:t>An enumerator used to represent different keys that are used by the game.</w:t>
-      </w:r>
-    </w:p>
-    <w:p>
-      <w:pPr>
-        <w:pStyle w:val="Heading2"/>
-        <w:rPr>
-          <w:lang w:val="en-GB"/>
-        </w:rPr>
-      </w:pPr>
-      <w:proofErr w:type="spellStart"/>
-      <w:r>
-        <w:rPr>
-          <w:lang w:val="en-GB"/>
-        </w:rPr>
-        <w:t>ScreenHandler</w:t>
-      </w:r>
-      <w:proofErr w:type="spellEnd"/>
-    </w:p>
-    <w:p>
-      <w:pPr>
-        <w:rPr>
-          <w:lang w:val="en-GB"/>
-        </w:rPr>
-      </w:pPr>
-      <w:r>
-        <w:rPr>
-          <w:lang w:val="en-GB"/>
-        </w:rPr>
-        <w:t xml:space="preserve">Draws the current screen to be viewed by the player. Holds the main part of the update loop which is called from the message loop. It checks continually to see if the current screen needs to be swapped for another one. The whole screen system will be built using previous knowledge and experience of a similar system but no code will be reused. The </w:t>
-      </w:r>
-      <w:proofErr w:type="spellStart"/>
-      <w:r>
-        <w:rPr>
-          <w:lang w:val="en-GB"/>
-        </w:rPr>
-        <w:t>ScreenHandler</w:t>
-      </w:r>
-      <w:proofErr w:type="spellEnd"/>
-      <w:r>
-        <w:rPr>
-          <w:lang w:val="en-GB"/>
-        </w:rPr>
-        <w:t xml:space="preserve"> will implement an observer pattern.</w:t>
-      </w:r>
-    </w:p>
-    <w:p>
-      <w:pPr>
-        <w:pStyle w:val="Heading3"/>
-        <w:rPr>
-          <w:lang w:val="en-GB"/>
-        </w:rPr>
-      </w:pPr>
-      <w:proofErr w:type="spellStart"/>
-      <w:r>
-        <w:rPr>
-          <w:lang w:val="en-GB"/>
-        </w:rPr>
-        <w:t>GameScreenState</w:t>
-      </w:r>
-      <w:proofErr w:type="spellEnd"/>
-      <w:r>
-        <w:rPr>
-          <w:lang w:val="en-GB"/>
-        </w:rPr>
-        <w:t xml:space="preserve">(Part of </w:t>
-      </w:r>
-      <w:proofErr w:type="spellStart"/>
-      <w:r>
-        <w:rPr>
-          <w:lang w:val="en-GB"/>
-        </w:rPr>
-        <w:t>ScreenHandler</w:t>
-      </w:r>
-      <w:proofErr w:type="spellEnd"/>
-      <w:r>
-        <w:rPr>
-          <w:lang w:val="en-GB"/>
-        </w:rPr>
-        <w:t>)</w:t>
-      </w:r>
-    </w:p>
-    <w:p>
-      <w:pPr>
-        <w:rPr>
-          <w:lang w:val="en-GB"/>
-        </w:rPr>
-      </w:pPr>
-      <w:r>
-        <w:rPr>
-          <w:lang w:val="en-GB"/>
-        </w:rPr>
-        <w:t xml:space="preserve">An enumeration used to swap between the different screens in the </w:t>
-      </w:r>
-      <w:proofErr w:type="spellStart"/>
-      <w:r>
-        <w:rPr>
-          <w:lang w:val="en-GB"/>
-        </w:rPr>
-        <w:t>ScreenHandler</w:t>
-      </w:r>
-      <w:proofErr w:type="spellEnd"/>
-      <w:r>
-        <w:rPr>
-          <w:lang w:val="en-GB"/>
-        </w:rPr>
-        <w:t xml:space="preserve">. Different events in the screens will trigger them to make changes to the update loop they inherit from the </w:t>
-      </w:r>
-      <w:proofErr w:type="spellStart"/>
+        <w:t>GameScreenState(Part of ScreenHandler)</w:t>
+      </w:r>
+    </w:p>
+    <w:p>
+      <w:pPr>
+        <w:rPr>
+          <w:lang w:val="en-GB"/>
+        </w:rPr>
+      </w:pPr>
+      <w:r>
+        <w:rPr>
+          <w:lang w:val="en-GB"/>
+        </w:rPr>
+        <w:t>An enumeration used to swap between the different screens in the ScreenHandler. Different events in the screens will trigger them to make changes to the update loop they inherit from the BaseScreen. This will then be checked by the ScreenHandler and the current screen will be updated.</w:t>
+      </w:r>
+    </w:p>
+    <w:p>
+      <w:pPr>
+        <w:pStyle w:val="Heading2"/>
+        <w:rPr>
+          <w:lang w:val="en-GB"/>
+        </w:rPr>
+      </w:pPr>
       <w:r>
         <w:rPr>
           <w:lang w:val="en-GB"/>
         </w:rPr>
         <w:t>BaseScreen</w:t>
       </w:r>
-      <w:proofErr w:type="spellEnd"/>
-      <w:r>
-        <w:rPr>
-          <w:lang w:val="en-GB"/>
-        </w:rPr>
-        <w:t xml:space="preserve">. This will then be checked by the </w:t>
-      </w:r>
-      <w:proofErr w:type="spellStart"/>
-      <w:r>
-        <w:rPr>
-          <w:lang w:val="en-GB"/>
-        </w:rPr>
-        <w:t>ScreenHandler</w:t>
-      </w:r>
-      <w:proofErr w:type="spellEnd"/>
-      <w:r>
-        <w:rPr>
-          <w:lang w:val="en-GB"/>
-        </w:rPr>
-        <w:t xml:space="preserve"> and the current screen will be updated.</w:t>
-      </w:r>
-    </w:p>
-    <w:p>
-      <w:pPr>
-        <w:pStyle w:val="Heading2"/>
-        <w:rPr>
-          <w:lang w:val="en-GB"/>
-        </w:rPr>
-      </w:pPr>
-      <w:proofErr w:type="spellStart"/>
-      <w:r>
-        <w:rPr>
-          <w:lang w:val="en-GB"/>
-        </w:rPr>
-        <w:t>BaseScreen</w:t>
-      </w:r>
-      <w:proofErr w:type="spellEnd"/>
-    </w:p>
-    <w:p>
-      <w:pPr>
-        <w:rPr>
-          <w:lang w:val="en-GB"/>
-        </w:rPr>
-      </w:pPr>
-      <w:r>
-        <w:rPr>
-          <w:lang w:val="en-GB"/>
-        </w:rPr>
-        <w:t xml:space="preserve">Abstract class from which the other screens inherit  basic functions(the </w:t>
-      </w:r>
-      <w:proofErr w:type="spellStart"/>
-      <w:r>
-        <w:rPr>
-          <w:lang w:val="en-GB"/>
-        </w:rPr>
-        <w:t>GameScreen</w:t>
-      </w:r>
-      <w:proofErr w:type="spellEnd"/>
-      <w:r>
-        <w:rPr>
-          <w:lang w:val="en-GB"/>
-        </w:rPr>
-        <w:t xml:space="preserve"> and </w:t>
-      </w:r>
-      <w:proofErr w:type="spellStart"/>
-      <w:r>
-        <w:rPr>
-          <w:lang w:val="en-GB"/>
-        </w:rPr>
-        <w:t>DeathScreen</w:t>
-      </w:r>
-      <w:proofErr w:type="spellEnd"/>
-      <w:r>
-        <w:rPr>
-          <w:lang w:val="en-GB"/>
-        </w:rPr>
-        <w:t xml:space="preserve"> inherit from </w:t>
-      </w:r>
-      <w:proofErr w:type="spellStart"/>
+    </w:p>
+    <w:p>
+      <w:pPr>
+        <w:rPr>
+          <w:lang w:val="en-GB"/>
+        </w:rPr>
+      </w:pPr>
+      <w:r>
+        <w:rPr>
+          <w:lang w:val="en-GB"/>
+        </w:rPr>
+        <w:t>Abstract class from which the other screens inherit  basic functions(the GameScreen and DeathScreen inherit from BaseGameScreen which in turn inherits from the BaseScreen).</w:t>
+      </w:r>
+    </w:p>
+    <w:p>
+      <w:pPr>
+        <w:pStyle w:val="Heading2"/>
+        <w:rPr>
+          <w:lang w:val="en-GB"/>
+        </w:rPr>
+      </w:pPr>
       <w:r>
         <w:rPr>
           <w:lang w:val="en-GB"/>
         </w:rPr>
         <w:t>BaseGameScreen</w:t>
       </w:r>
-      <w:proofErr w:type="spellEnd"/>
-      <w:r>
-        <w:rPr>
-          <w:lang w:val="en-GB"/>
-        </w:rPr>
-        <w:t xml:space="preserve"> which in turn inherits from the </w:t>
-      </w:r>
-      <w:proofErr w:type="spellStart"/>
-      <w:r>
-        <w:rPr>
-          <w:lang w:val="en-GB"/>
-        </w:rPr>
-        <w:t>BaseScreen</w:t>
-      </w:r>
-      <w:proofErr w:type="spellEnd"/>
-      <w:r>
-        <w:rPr>
-          <w:lang w:val="en-GB"/>
-        </w:rPr>
-        <w:t>).</w:t>
-      </w:r>
-    </w:p>
-    <w:p>
-      <w:pPr>
-        <w:pStyle w:val="Heading2"/>
-        <w:rPr>
-          <w:lang w:val="en-GB"/>
-        </w:rPr>
-      </w:pPr>
-      <w:proofErr w:type="spellStart"/>
-      <w:r>
-        <w:rPr>
-          <w:lang w:val="en-GB"/>
-        </w:rPr>
-        <w:t>BaseGameScreen</w:t>
-      </w:r>
-      <w:proofErr w:type="spellEnd"/>
-    </w:p>
-    <w:p>
-      <w:pPr>
-        <w:rPr>
-          <w:lang w:val="en-GB"/>
-        </w:rPr>
-      </w:pPr>
-      <w:r>
-        <w:rPr>
-          <w:lang w:val="en-GB"/>
-        </w:rPr>
-        <w:t xml:space="preserve">Abstract class from which the </w:t>
-      </w:r>
-      <w:proofErr w:type="spellStart"/>
-      <w:r>
-        <w:rPr>
-          <w:lang w:val="en-GB"/>
-        </w:rPr>
-        <w:t>GameScreen</w:t>
-      </w:r>
-      <w:proofErr w:type="spellEnd"/>
-      <w:r>
-        <w:rPr>
-          <w:lang w:val="en-GB"/>
-        </w:rPr>
-        <w:t xml:space="preserve"> and the </w:t>
-      </w:r>
-      <w:proofErr w:type="spellStart"/>
-      <w:r>
-        <w:rPr>
-          <w:lang w:val="en-GB"/>
-        </w:rPr>
-        <w:t>DeathScreen</w:t>
-      </w:r>
-      <w:proofErr w:type="spellEnd"/>
-      <w:r>
-        <w:rPr>
-          <w:lang w:val="en-GB"/>
-        </w:rPr>
-        <w:t xml:space="preserve"> will inherit certain functions.</w:t>
-      </w:r>
-    </w:p>
-    <w:p>
-      <w:pPr>
-        <w:pStyle w:val="Heading2"/>
-        <w:rPr>
-          <w:lang w:val="en-GB"/>
-        </w:rPr>
-      </w:pPr>
-      <w:proofErr w:type="spellStart"/>
+    </w:p>
+    <w:p>
+      <w:pPr>
+        <w:rPr>
+          <w:lang w:val="en-GB"/>
+        </w:rPr>
+      </w:pPr>
+      <w:r>
+        <w:rPr>
+          <w:lang w:val="en-GB"/>
+        </w:rPr>
+        <w:t>Abstract class from which the GameScreen and the DeathScreen will inherit certain functions.</w:t>
+      </w:r>
+    </w:p>
+    <w:p>
+      <w:pPr>
+        <w:pStyle w:val="Heading2"/>
+        <w:rPr>
+          <w:lang w:val="en-GB"/>
+        </w:rPr>
+      </w:pPr>
       <w:r>
         <w:rPr>
           <w:lang w:val="en-GB"/>
@@ -1028,514 +792,330 @@
         <w:lastRenderedPageBreak/>
         <w:t>GameScreen</w:t>
       </w:r>
-      <w:proofErr w:type="spellEnd"/>
-    </w:p>
-    <w:p>
-      <w:pPr>
-        <w:rPr>
-          <w:lang w:val="en-GB"/>
-        </w:rPr>
-      </w:pPr>
-      <w:r>
-        <w:rPr>
-          <w:lang w:val="en-GB"/>
-        </w:rPr>
-        <w:t xml:space="preserve">Handles the game play view when the player is playing a level. Holds the </w:t>
-      </w:r>
-      <w:proofErr w:type="spellStart"/>
+    </w:p>
+    <w:p>
+      <w:pPr>
+        <w:rPr>
+          <w:lang w:val="en-GB"/>
+        </w:rPr>
+      </w:pPr>
+      <w:r>
+        <w:rPr>
+          <w:lang w:val="en-GB"/>
+        </w:rPr>
+        <w:t>Handles the game play view when the player is playing a level. Holds the WorldHandler and the CollisionHandler.</w:t>
+      </w:r>
+    </w:p>
+    <w:p>
+      <w:pPr>
+        <w:pStyle w:val="Heading2"/>
+        <w:rPr>
+          <w:lang w:val="en-GB"/>
+        </w:rPr>
+      </w:pPr>
+      <w:r>
+        <w:rPr>
+          <w:lang w:val="en-GB"/>
+        </w:rPr>
+        <w:t>MenuScreen</w:t>
+      </w:r>
+    </w:p>
+    <w:p>
+      <w:pPr>
+        <w:rPr>
+          <w:lang w:val="en-GB"/>
+        </w:rPr>
+      </w:pPr>
+      <w:r>
+        <w:rPr>
+          <w:lang w:val="en-GB"/>
+        </w:rPr>
+        <w:t>Handles the view of the menu that the player navigates before starting a new game. Holds MenuObjects used for interacting with the menu.</w:t>
+      </w:r>
+    </w:p>
+    <w:p>
+      <w:pPr>
+        <w:pStyle w:val="Heading2"/>
+        <w:rPr>
+          <w:lang w:val="en-GB"/>
+        </w:rPr>
+      </w:pPr>
+      <w:r>
+        <w:rPr>
+          <w:lang w:val="en-GB"/>
+        </w:rPr>
+        <w:t>DeathScreen</w:t>
+      </w:r>
+    </w:p>
+    <w:p>
+      <w:pPr>
+        <w:rPr>
+          <w:lang w:val="en-GB"/>
+        </w:rPr>
+      </w:pPr>
+      <w:r>
+        <w:rPr>
+          <w:lang w:val="en-GB"/>
+        </w:rPr>
+        <w:t>When Pacman gets eaten by a ghost this screen will be displayed to show the 2D-world and Pacman haunting the ghosts.</w:t>
+      </w:r>
+    </w:p>
+    <w:p>
+      <w:pPr>
+        <w:pStyle w:val="Heading2"/>
+        <w:rPr>
+          <w:lang w:val="en-GB"/>
+        </w:rPr>
+      </w:pPr>
+      <w:r>
+        <w:rPr>
+          <w:lang w:val="en-GB"/>
+        </w:rPr>
+        <w:t>EndScreen</w:t>
+      </w:r>
+    </w:p>
+    <w:p>
+      <w:pPr>
+        <w:rPr>
+          <w:lang w:val="en-GB"/>
+        </w:rPr>
+      </w:pPr>
+      <w:r>
+        <w:rPr>
+          <w:lang w:val="en-GB"/>
+        </w:rPr>
+        <w:t>Once the game ends this screen will be displayed to let the player enter his score into a high score list.</w:t>
+      </w:r>
+    </w:p>
+    <w:p>
+      <w:pPr>
+        <w:pStyle w:val="Heading2"/>
+        <w:rPr>
+          <w:lang w:val="en-GB"/>
+        </w:rPr>
+      </w:pPr>
+      <w:r>
+        <w:rPr>
+          <w:lang w:val="en-GB"/>
+        </w:rPr>
+        <w:t>MapScreen</w:t>
+      </w:r>
+    </w:p>
+    <w:p>
+      <w:pPr>
+        <w:rPr>
+          <w:lang w:val="en-GB"/>
+        </w:rPr>
+      </w:pPr>
+      <w:r>
+        <w:rPr>
+          <w:lang w:val="en-GB"/>
+        </w:rPr>
+        <w:t xml:space="preserve">When the game is paused this screen will be displayed, showing an overview map of the game level. </w:t>
+      </w:r>
+    </w:p>
+    <w:p>
+      <w:pPr>
+        <w:pStyle w:val="Heading2"/>
+        <w:rPr>
+          <w:lang w:val="en-GB"/>
+        </w:rPr>
+      </w:pPr>
+      <w:r>
+        <w:rPr>
+          <w:lang w:val="en-GB"/>
+        </w:rPr>
+        <w:t>GameTimer</w:t>
+      </w:r>
+    </w:p>
+    <w:p>
+      <w:pPr>
+        <w:rPr>
+          <w:lang w:val="en-GB"/>
+        </w:rPr>
+      </w:pPr>
+      <w:r>
+        <w:rPr>
+          <w:lang w:val="en-GB"/>
+        </w:rPr>
+        <w:t>Timer used for calculating the elapsed game time in seconds and milliseconds. This part will be reused from an older project</w:t>
+      </w:r>
+    </w:p>
+    <w:p>
+      <w:pPr>
+        <w:pStyle w:val="Heading2"/>
+        <w:rPr>
+          <w:lang w:val="en-GB"/>
+        </w:rPr>
+      </w:pPr>
+      <w:r>
+        <w:rPr>
+          <w:lang w:val="en-GB"/>
+        </w:rPr>
+        <w:t>HUD</w:t>
+      </w:r>
+    </w:p>
+    <w:p>
+      <w:pPr>
+        <w:rPr>
+          <w:lang w:val="en-GB"/>
+        </w:rPr>
+      </w:pPr>
+      <w:r>
+        <w:rPr>
+          <w:lang w:val="en-GB"/>
+        </w:rPr>
+        <w:t>The front-end component for the game. This will be used to display game related information to the player such as, the current score, how many lives are left etc. This part will be reused from an older project.</w:t>
+      </w:r>
+    </w:p>
+    <w:p>
+      <w:pPr>
+        <w:pStyle w:val="Heading2"/>
+        <w:rPr>
+          <w:lang w:val="en-GB"/>
+        </w:rPr>
+      </w:pPr>
+      <w:r>
+        <w:rPr>
+          <w:lang w:val="en-GB"/>
+        </w:rPr>
+        <w:t>CollisionHandler</w:t>
+      </w:r>
+    </w:p>
+    <w:p>
+      <w:pPr>
+        <w:rPr>
+          <w:lang w:val="en-GB"/>
+        </w:rPr>
+      </w:pPr>
+      <w:r>
+        <w:rPr>
+          <w:lang w:val="en-GB"/>
+        </w:rPr>
+        <w:t>Class for handling all the in game collisions between any kind of GameObject.</w:t>
+      </w:r>
+    </w:p>
+    <w:p>
+      <w:pPr>
+        <w:pStyle w:val="Heading2"/>
+        <w:rPr>
+          <w:lang w:val="en-GB"/>
+        </w:rPr>
+      </w:pPr>
       <w:r>
         <w:rPr>
           <w:lang w:val="en-GB"/>
         </w:rPr>
         <w:t>WorldHandler</w:t>
       </w:r>
-      <w:proofErr w:type="spellEnd"/>
-      <w:r>
-        <w:rPr>
-          <w:lang w:val="en-GB"/>
-        </w:rPr>
-        <w:t xml:space="preserve"> and the </w:t>
-      </w:r>
-      <w:proofErr w:type="spellStart"/>
-      <w:r>
-        <w:rPr>
-          <w:lang w:val="en-GB"/>
-        </w:rPr>
-        <w:t>CollisionHandler</w:t>
-      </w:r>
-      <w:proofErr w:type="spellEnd"/>
-      <w:r>
-        <w:rPr>
-          <w:lang w:val="en-GB"/>
-        </w:rPr>
-        <w:t>.</w:t>
-      </w:r>
-    </w:p>
-    <w:p>
-      <w:pPr>
-        <w:pStyle w:val="Heading2"/>
-        <w:rPr>
-          <w:lang w:val="en-GB"/>
-        </w:rPr>
-      </w:pPr>
-      <w:proofErr w:type="spellStart"/>
-      <w:r>
-        <w:rPr>
-          <w:lang w:val="en-GB"/>
-        </w:rPr>
-        <w:t>MenuScreen</w:t>
-      </w:r>
-      <w:proofErr w:type="spellEnd"/>
-    </w:p>
-    <w:p>
-      <w:pPr>
-        <w:rPr>
-          <w:lang w:val="en-GB"/>
-        </w:rPr>
-      </w:pPr>
-      <w:r>
-        <w:rPr>
-          <w:lang w:val="en-GB"/>
-        </w:rPr>
-        <w:t xml:space="preserve">Handles the view of the menu that the player navigates before starting a new game. Holds </w:t>
-      </w:r>
-      <w:proofErr w:type="spellStart"/>
-      <w:r>
-        <w:rPr>
-          <w:lang w:val="en-GB"/>
-        </w:rPr>
-        <w:t>MenuObjects</w:t>
-      </w:r>
-      <w:proofErr w:type="spellEnd"/>
-      <w:r>
-        <w:rPr>
-          <w:lang w:val="en-GB"/>
-        </w:rPr>
-        <w:t xml:space="preserve"> used for interacting with the menu.</w:t>
-      </w:r>
-    </w:p>
-    <w:p>
-      <w:pPr>
-        <w:pStyle w:val="Heading2"/>
-        <w:rPr>
-          <w:lang w:val="en-GB"/>
-        </w:rPr>
-      </w:pPr>
-      <w:proofErr w:type="spellStart"/>
-      <w:r>
-        <w:rPr>
-          <w:lang w:val="en-GB"/>
-        </w:rPr>
-        <w:t>DeathScreen</w:t>
-      </w:r>
-      <w:proofErr w:type="spellEnd"/>
-    </w:p>
-    <w:p>
-      <w:pPr>
-        <w:rPr>
-          <w:lang w:val="en-GB"/>
-        </w:rPr>
-      </w:pPr>
-      <w:r>
-        <w:rPr>
-          <w:lang w:val="en-GB"/>
-        </w:rPr>
-        <w:t xml:space="preserve">When </w:t>
-      </w:r>
-      <w:proofErr w:type="spellStart"/>
-      <w:r>
-        <w:rPr>
-          <w:lang w:val="en-GB"/>
-        </w:rPr>
-        <w:t>Pacman</w:t>
-      </w:r>
-      <w:proofErr w:type="spellEnd"/>
-      <w:r>
-        <w:rPr>
-          <w:lang w:val="en-GB"/>
-        </w:rPr>
-        <w:t xml:space="preserve"> gets eaten by a ghost this screen will be displayed to show the 2D-world and </w:t>
-      </w:r>
-      <w:proofErr w:type="spellStart"/>
-      <w:r>
-        <w:rPr>
-          <w:lang w:val="en-GB"/>
-        </w:rPr>
-        <w:t>Pacman</w:t>
-      </w:r>
-      <w:proofErr w:type="spellEnd"/>
-      <w:r>
-        <w:rPr>
-          <w:lang w:val="en-GB"/>
-        </w:rPr>
-        <w:t xml:space="preserve"> haunting the ghosts.</w:t>
-      </w:r>
-    </w:p>
-    <w:p>
-      <w:pPr>
-        <w:pStyle w:val="Heading2"/>
-        <w:rPr>
-          <w:lang w:val="en-GB"/>
-        </w:rPr>
-      </w:pPr>
-      <w:proofErr w:type="spellStart"/>
-      <w:r>
-        <w:rPr>
-          <w:lang w:val="en-GB"/>
-        </w:rPr>
-        <w:t>EndScreen</w:t>
-      </w:r>
-      <w:proofErr w:type="spellEnd"/>
-    </w:p>
-    <w:p>
-      <w:pPr>
-        <w:rPr>
-          <w:lang w:val="en-GB"/>
-        </w:rPr>
-      </w:pPr>
-      <w:r>
-        <w:rPr>
-          <w:lang w:val="en-GB"/>
-        </w:rPr>
-        <w:t>Once the game ends this screen will be displayed to let the player enter his score into a high score list.</w:t>
-      </w:r>
-    </w:p>
-    <w:p>
-      <w:pPr>
-        <w:pStyle w:val="Heading2"/>
-        <w:rPr>
-          <w:lang w:val="en-GB"/>
-        </w:rPr>
-      </w:pPr>
-      <w:proofErr w:type="spellStart"/>
-      <w:r>
-        <w:rPr>
-          <w:lang w:val="en-GB"/>
-        </w:rPr>
-        <w:t>MapScreen</w:t>
-      </w:r>
-      <w:proofErr w:type="spellEnd"/>
-    </w:p>
-    <w:p>
-      <w:pPr>
-        <w:rPr>
-          <w:lang w:val="en-GB"/>
-        </w:rPr>
-      </w:pPr>
-      <w:r>
-        <w:rPr>
-          <w:lang w:val="en-GB"/>
-        </w:rPr>
-        <w:t xml:space="preserve">When the game is paused this screen will be displayed, showing an overview map of the game level. </w:t>
-      </w:r>
-    </w:p>
-    <w:p>
-      <w:pPr>
-        <w:pStyle w:val="Heading2"/>
-        <w:rPr>
-          <w:lang w:val="en-GB"/>
-        </w:rPr>
-      </w:pPr>
-      <w:proofErr w:type="spellStart"/>
-      <w:r>
-        <w:rPr>
-          <w:lang w:val="en-GB"/>
-        </w:rPr>
-        <w:t>GameTimer</w:t>
-      </w:r>
-      <w:proofErr w:type="spellEnd"/>
-    </w:p>
-    <w:p>
-      <w:pPr>
-        <w:rPr>
-          <w:lang w:val="en-GB"/>
-        </w:rPr>
-      </w:pPr>
-      <w:r>
-        <w:rPr>
-          <w:lang w:val="en-GB"/>
-        </w:rPr>
-        <w:t>Timer used for calculating the elapsed game time in seconds and milliseconds. This part will be reused from an older project</w:t>
-      </w:r>
-    </w:p>
-    <w:p>
-      <w:pPr>
-        <w:pStyle w:val="Heading2"/>
-        <w:rPr>
-          <w:lang w:val="en-GB"/>
-        </w:rPr>
-      </w:pPr>
-      <w:r>
-        <w:rPr>
-          <w:lang w:val="en-GB"/>
-        </w:rPr>
-        <w:t>HUD</w:t>
-      </w:r>
-    </w:p>
-    <w:p>
-      <w:pPr>
-        <w:rPr>
-          <w:lang w:val="en-GB"/>
-        </w:rPr>
-      </w:pPr>
-      <w:r>
-        <w:rPr>
-          <w:lang w:val="en-GB"/>
-        </w:rPr>
-        <w:t>The front-end component for the game. This will be used to display game related information to the player such as, the current score, how many lives are left etc. This part will be reused from an older project.</w:t>
-      </w:r>
-    </w:p>
-    <w:p>
-      <w:pPr>
-        <w:pStyle w:val="Heading2"/>
-        <w:rPr>
-          <w:lang w:val="en-GB"/>
-        </w:rPr>
-      </w:pPr>
-      <w:proofErr w:type="spellStart"/>
-      <w:r>
-        <w:rPr>
-          <w:lang w:val="en-GB"/>
-        </w:rPr>
-        <w:t>CollisionHandler</w:t>
-      </w:r>
-      <w:proofErr w:type="spellEnd"/>
-    </w:p>
-    <w:p>
-      <w:pPr>
-        <w:rPr>
-          <w:lang w:val="en-GB"/>
-        </w:rPr>
-      </w:pPr>
-      <w:r>
-        <w:rPr>
-          <w:lang w:val="en-GB"/>
-        </w:rPr>
-        <w:t xml:space="preserve">Class for handling all the in game collisions between any kind of </w:t>
-      </w:r>
-      <w:proofErr w:type="spellStart"/>
+    </w:p>
+    <w:p>
+      <w:pPr>
+        <w:rPr>
+          <w:lang w:val="en-GB"/>
+        </w:rPr>
+      </w:pPr>
+      <w:r>
+        <w:rPr>
+          <w:lang w:val="en-GB"/>
+        </w:rPr>
+        <w:t>Holds the structure of the current level, creating WallObjects to fit with the level design. Also holds the QuadTree used for partitioning the level.</w:t>
+      </w:r>
+    </w:p>
+    <w:p>
+      <w:pPr>
+        <w:pStyle w:val="Heading2"/>
+        <w:rPr>
+          <w:lang w:val="en-GB"/>
+        </w:rPr>
+      </w:pPr>
+      <w:r>
+        <w:rPr>
+          <w:lang w:val="en-GB"/>
+        </w:rPr>
+        <w:t>QuadTree</w:t>
+      </w:r>
+    </w:p>
+    <w:p>
+      <w:pPr>
+        <w:rPr>
+          <w:lang w:val="en-GB"/>
+        </w:rPr>
+      </w:pPr>
+      <w:r>
+        <w:rPr>
+          <w:lang w:val="en-GB"/>
+        </w:rPr>
+        <w:t>Quad tree structure used to divide the world for rendering optimization and collision checks. Holds Node objects.</w:t>
+      </w:r>
+    </w:p>
+    <w:p>
+      <w:pPr>
+        <w:pStyle w:val="Heading2"/>
+        <w:rPr>
+          <w:lang w:val="en-GB"/>
+        </w:rPr>
+      </w:pPr>
+      <w:r>
+        <w:rPr>
+          <w:lang w:val="en-GB"/>
+        </w:rPr>
+        <w:t>ShaderObject</w:t>
+      </w:r>
+    </w:p>
+    <w:p>
+      <w:pPr>
+        <w:rPr>
+          <w:lang w:val="en-GB"/>
+        </w:rPr>
+      </w:pPr>
+      <w:r>
+        <w:rPr>
+          <w:lang w:val="en-GB"/>
+        </w:rPr>
+        <w:t>Creates and handles the shader files and the input layout associated with each GameObject. Also used to let the Object draw itself.</w:t>
+      </w:r>
+      <w:r>
+        <w:rPr>
+          <w:lang w:val="en-GB"/>
+        </w:rPr>
+        <w:t xml:space="preserve"> This part will be reused from an older project.</w:t>
+      </w:r>
+    </w:p>
+    <w:p>
+      <w:pPr>
+        <w:pStyle w:val="Heading2"/>
+        <w:rPr>
+          <w:lang w:val="en-GB"/>
+        </w:rPr>
+      </w:pPr>
       <w:r>
         <w:rPr>
           <w:lang w:val="en-GB"/>
         </w:rPr>
         <w:t>GameObject</w:t>
       </w:r>
-      <w:proofErr w:type="spellEnd"/>
-      <w:r>
-        <w:rPr>
-          <w:lang w:val="en-GB"/>
-        </w:rPr>
-        <w:t>.</w:t>
-      </w:r>
-    </w:p>
-    <w:p>
-      <w:pPr>
-        <w:pStyle w:val="Heading2"/>
-        <w:rPr>
-          <w:lang w:val="en-GB"/>
-        </w:rPr>
-      </w:pPr>
-      <w:proofErr w:type="spellStart"/>
-      <w:r>
-        <w:rPr>
-          <w:lang w:val="en-GB"/>
-        </w:rPr>
-        <w:t>WorldHandler</w:t>
-      </w:r>
-      <w:proofErr w:type="spellEnd"/>
-    </w:p>
-    <w:p>
-      <w:pPr>
-        <w:rPr>
-          <w:lang w:val="en-GB"/>
-        </w:rPr>
-      </w:pPr>
-      <w:r>
-        <w:rPr>
-          <w:lang w:val="en-GB"/>
-        </w:rPr>
-        <w:t xml:space="preserve">Holds the structure of the current level, creating </w:t>
-      </w:r>
-      <w:proofErr w:type="spellStart"/>
-      <w:r>
-        <w:rPr>
-          <w:lang w:val="en-GB"/>
-        </w:rPr>
-        <w:t>WallObjects</w:t>
-      </w:r>
-      <w:proofErr w:type="spellEnd"/>
-      <w:r>
-        <w:rPr>
-          <w:lang w:val="en-GB"/>
-        </w:rPr>
-        <w:t xml:space="preserve"> to fit with the level design. Also holds the </w:t>
-      </w:r>
-      <w:proofErr w:type="spellStart"/>
-      <w:r>
-        <w:rPr>
-          <w:lang w:val="en-GB"/>
-        </w:rPr>
-        <w:t>QuadTree</w:t>
-      </w:r>
-      <w:proofErr w:type="spellEnd"/>
-      <w:r>
-        <w:rPr>
-          <w:lang w:val="en-GB"/>
-        </w:rPr>
-        <w:t xml:space="preserve"> used for partitioning the level.</w:t>
-      </w:r>
-    </w:p>
-    <w:p>
-      <w:pPr>
-        <w:pStyle w:val="Heading2"/>
-        <w:rPr>
-          <w:lang w:val="en-GB"/>
-        </w:rPr>
-      </w:pPr>
-      <w:proofErr w:type="spellStart"/>
-      <w:r>
-        <w:rPr>
-          <w:lang w:val="en-GB"/>
-        </w:rPr>
-        <w:t>QuadTree</w:t>
-      </w:r>
-      <w:proofErr w:type="spellEnd"/>
-    </w:p>
-    <w:p>
-      <w:pPr>
-        <w:rPr>
-          <w:lang w:val="en-GB"/>
-        </w:rPr>
-      </w:pPr>
-      <w:r>
-        <w:rPr>
-          <w:lang w:val="en-GB"/>
-        </w:rPr>
-        <w:t>Quad tree structure used to divide the world for rendering optimization and collision checks. Holds Node objects.</w:t>
-      </w:r>
-    </w:p>
-    <w:p>
-      <w:pPr>
-        <w:pStyle w:val="Heading2"/>
-        <w:rPr>
-          <w:lang w:val="en-GB"/>
-        </w:rPr>
-      </w:pPr>
-      <w:proofErr w:type="spellStart"/>
-      <w:r>
-        <w:rPr>
-          <w:lang w:val="en-GB"/>
-        </w:rPr>
-        <w:t>ShaderObject</w:t>
-      </w:r>
-      <w:proofErr w:type="spellEnd"/>
-    </w:p>
-    <w:p>
-      <w:pPr>
-        <w:rPr>
-          <w:lang w:val="en-GB"/>
-        </w:rPr>
-      </w:pPr>
-      <w:r>
-        <w:rPr>
-          <w:lang w:val="en-GB"/>
-        </w:rPr>
-        <w:t xml:space="preserve">Creates and handles the </w:t>
-      </w:r>
-      <w:proofErr w:type="spellStart"/>
-      <w:r>
-        <w:rPr>
-          <w:lang w:val="en-GB"/>
-        </w:rPr>
-        <w:t>shader</w:t>
-      </w:r>
-      <w:proofErr w:type="spellEnd"/>
-      <w:r>
-        <w:rPr>
-          <w:lang w:val="en-GB"/>
-        </w:rPr>
-        <w:t xml:space="preserve"> files and the input layout associated with each </w:t>
-      </w:r>
-      <w:proofErr w:type="spellStart"/>
-      <w:r>
-        <w:rPr>
-          <w:lang w:val="en-GB"/>
-        </w:rPr>
-        <w:t>GameObject</w:t>
-      </w:r>
-      <w:proofErr w:type="spellEnd"/>
-      <w:r>
-        <w:rPr>
-          <w:lang w:val="en-GB"/>
-        </w:rPr>
-        <w:t>. Also used to let the Object draw itself.</w:t>
-      </w:r>
-    </w:p>
-    <w:p>
-      <w:pPr>
-        <w:pStyle w:val="Heading2"/>
-        <w:rPr>
-          <w:lang w:val="en-GB"/>
-        </w:rPr>
-      </w:pPr>
-      <w:proofErr w:type="spellStart"/>
-      <w:r>
-        <w:rPr>
-          <w:lang w:val="en-GB"/>
-        </w:rPr>
-        <w:t>GameObject</w:t>
-      </w:r>
-      <w:proofErr w:type="spellEnd"/>
-    </w:p>
-    <w:p>
-      <w:pPr>
-        <w:rPr>
-          <w:lang w:val="en-GB"/>
-        </w:rPr>
-      </w:pPr>
-      <w:r>
-        <w:rPr>
-          <w:lang w:val="en-GB"/>
-        </w:rPr>
-        <w:t xml:space="preserve">Abstract class from which the other Object-classes inherit basic functions(the player, ghost objects inherit from the </w:t>
-      </w:r>
-      <w:proofErr w:type="spellStart"/>
-      <w:r>
-        <w:rPr>
-          <w:lang w:val="en-GB"/>
-        </w:rPr>
-        <w:t>NonStaticObject</w:t>
-      </w:r>
-      <w:proofErr w:type="spellEnd"/>
-      <w:r>
-        <w:rPr>
-          <w:lang w:val="en-GB"/>
-        </w:rPr>
-        <w:t xml:space="preserve"> class which in turn inherits from </w:t>
-      </w:r>
-      <w:proofErr w:type="spellStart"/>
-      <w:r>
-        <w:rPr>
-          <w:lang w:val="en-GB"/>
-        </w:rPr>
-        <w:t>GameObject</w:t>
-      </w:r>
-      <w:proofErr w:type="spellEnd"/>
-      <w:r>
-        <w:rPr>
-          <w:lang w:val="en-GB"/>
-        </w:rPr>
-        <w:t>).</w:t>
-      </w:r>
-    </w:p>
-    <w:p>
-      <w:pPr>
-        <w:pStyle w:val="Heading2"/>
-        <w:rPr>
-          <w:lang w:val="en-GB"/>
-        </w:rPr>
-      </w:pPr>
-      <w:proofErr w:type="spellStart"/>
+    </w:p>
+    <w:p>
+      <w:pPr>
+        <w:rPr>
+          <w:lang w:val="en-GB"/>
+        </w:rPr>
+      </w:pPr>
+      <w:r>
+        <w:rPr>
+          <w:lang w:val="en-GB"/>
+        </w:rPr>
+        <w:t>Abstract class from which the other Object-classes inherit basic functions(the player, ghost objects inherit from the NonStaticObject class which in turn inherits from GameObject).</w:t>
+      </w:r>
+    </w:p>
+    <w:p>
+      <w:pPr>
+        <w:pStyle w:val="Heading2"/>
+        <w:rPr>
+          <w:lang w:val="en-GB"/>
+        </w:rPr>
+      </w:pPr>
       <w:r>
         <w:rPr>
           <w:lang w:val="en-GB"/>
@@ -1543,7 +1123,6 @@
         <w:lastRenderedPageBreak/>
         <w:t>WallObject</w:t>
       </w:r>
-      <w:proofErr w:type="spellEnd"/>
     </w:p>
     <w:p>
       <w:pPr>
@@ -1565,14 +1144,12 @@
           <w:lang w:val="en-GB"/>
         </w:rPr>
       </w:pPr>
-      <w:proofErr w:type="spellStart"/>
       <w:r>
         <w:rPr>
           <w:lang w:val="en-GB"/>
         </w:rPr>
         <w:t>NonStaticObject</w:t>
       </w:r>
-      <w:proofErr w:type="spellEnd"/>
     </w:p>
     <w:p>
       <w:pPr>
@@ -1611,21 +1188,7 @@
         <w:rPr>
           <w:lang w:val="en-GB"/>
         </w:rPr>
-        <w:t xml:space="preserve">Object to represent </w:t>
-      </w:r>
-      <w:proofErr w:type="spellStart"/>
-      <w:r>
-        <w:rPr>
-          <w:lang w:val="en-GB"/>
-        </w:rPr>
-        <w:t>Pacman</w:t>
-      </w:r>
-      <w:proofErr w:type="spellEnd"/>
-      <w:r>
-        <w:rPr>
-          <w:lang w:val="en-GB"/>
-        </w:rPr>
-        <w:t xml:space="preserve">. When the project receives input from the keyboard it will update the position in this class. The camera gets its position from this class as well. </w:t>
+        <w:t xml:space="preserve">Object to represent Pacman. When the project receives input from the keyboard it will update the position in this class. The camera gets its position from this class as well. </w:t>
       </w:r>
     </w:p>
     <w:p>
@@ -1689,57 +1252,39 @@
           <w:lang w:val="en-GB"/>
         </w:rPr>
       </w:pPr>
-      <w:proofErr w:type="spellStart"/>
       <w:r>
         <w:rPr>
           <w:lang w:val="en-GB"/>
         </w:rPr>
         <w:t>SuperCandy</w:t>
       </w:r>
-      <w:proofErr w:type="spellEnd"/>
-    </w:p>
-    <w:p>
-      <w:pPr>
-        <w:rPr>
-          <w:lang w:val="en-GB"/>
-        </w:rPr>
-      </w:pPr>
-      <w:r>
-        <w:rPr>
-          <w:lang w:val="en-GB"/>
-        </w:rPr>
-        <w:t xml:space="preserve">Special candy which changes </w:t>
-      </w:r>
-      <w:proofErr w:type="spellStart"/>
-      <w:r>
-        <w:rPr>
-          <w:lang w:val="en-GB"/>
-        </w:rPr>
-        <w:t>Pacman's</w:t>
-      </w:r>
-      <w:proofErr w:type="spellEnd"/>
-      <w:r>
-        <w:rPr>
-          <w:lang w:val="en-GB"/>
-        </w:rPr>
-        <w:t xml:space="preserve"> state so that he can eat the ghosts for extra points.</w:t>
-      </w:r>
-    </w:p>
-    <w:p>
-      <w:pPr>
-        <w:pStyle w:val="Heading2"/>
-        <w:rPr>
-          <w:lang w:val="en-GB"/>
-        </w:rPr>
-      </w:pPr>
-      <w:proofErr w:type="spellStart"/>
+    </w:p>
+    <w:p>
+      <w:pPr>
+        <w:rPr>
+          <w:lang w:val="en-GB"/>
+        </w:rPr>
+      </w:pPr>
+      <w:r>
+        <w:rPr>
+          <w:lang w:val="en-GB"/>
+        </w:rPr>
+        <w:t>Special candy which changes Pacman's state so that he can eat the ghosts for extra points.</w:t>
+      </w:r>
+    </w:p>
+    <w:p>
+      <w:pPr>
+        <w:pStyle w:val="Heading2"/>
+        <w:rPr>
+          <w:lang w:val="en-GB"/>
+        </w:rPr>
+      </w:pPr>
       <w:r>
         <w:rPr>
           <w:lang w:val="en-GB"/>
         </w:rPr>
         <w:t>MenuObject</w:t>
       </w:r>
-      <w:proofErr w:type="spellEnd"/>
     </w:p>
     <w:p>
       <w:pPr>
@@ -1761,14 +1306,12 @@
           <w:lang w:val="en-GB"/>
         </w:rPr>
       </w:pPr>
-      <w:proofErr w:type="spellStart"/>
       <w:r>
         <w:rPr>
           <w:lang w:val="en-GB"/>
         </w:rPr>
         <w:t>TextureHandler</w:t>
       </w:r>
-      <w:proofErr w:type="spellEnd"/>
     </w:p>
     <w:p>
       <w:pPr>
@@ -1891,14 +1434,12 @@
           <w:lang w:val="en-GB"/>
         </w:rPr>
       </w:pPr>
-      <w:proofErr w:type="spellStart"/>
       <w:r>
         <w:rPr>
           <w:lang w:val="en-GB"/>
         </w:rPr>
         <w:t>ScreenHandler</w:t>
       </w:r>
-      <w:proofErr w:type="spellEnd"/>
     </w:p>
     <w:p>
       <w:pPr>
@@ -1964,7 +1505,6 @@
           <w:lang w:val="en-GB"/>
         </w:rPr>
       </w:pPr>
-      <w:proofErr w:type="spellStart"/>
       <w:r>
         <w:rPr>
           <w:lang w:val="en-GB"/>
@@ -1972,7 +1512,6 @@
         <w:lastRenderedPageBreak/>
         <w:t>Pacman</w:t>
       </w:r>
-      <w:proofErr w:type="spellEnd"/>
     </w:p>
     <w:p>
       <w:pPr>
@@ -2075,7 +1614,7 @@
       <w:pStyle w:val="Footer"/>
     </w:pPr>
     <w:r>
-      <w:t>12/04/24</w:t>
+      <w:t>12/04/26</w:t>
     </w:r>
   </w:p>
 </w:ftr>

</xml_diff>